<commit_message>
modify 1-1 & chapters
</commit_message>
<xml_diff>
--- a/document/108-2 iPets_系統手冊資料.docx
+++ b/document/108-2 iPets_系統手冊資料.docx
@@ -1,6 +1,6 @@
 
 <file path=word/document.xml><?xml version="1.0" encoding="utf-8"?>
-<w:document xmlns:wpc="http://schemas.microsoft.com/office/word/2010/wordprocessingCanvas" xmlns:cx="http://schemas.microsoft.com/office/drawing/2014/chartex" xmlns:mc="http://schemas.openxmlformats.org/markup-compatibility/2006" xmlns:o="urn:schemas-microsoft-com:office:office" xmlns:r="http://schemas.openxmlformats.org/officeDocument/2006/relationships" xmlns:m="http://schemas.openxmlformats.org/officeDocument/2006/math" xmlns:v="urn:schemas-microsoft-com:vml" xmlns:wp14="http://schemas.microsoft.com/office/word/2010/wordprocessingDrawing" xmlns:wp="http://schemas.openxmlformats.org/drawingml/2006/wordprocessingDrawing" xmlns:w10="urn:schemas-microsoft-com:office:word" xmlns:w="http://schemas.openxmlformats.org/wordprocessingml/2006/main" xmlns:w14="http://schemas.microsoft.com/office/word/2010/wordml" xmlns:w15="http://schemas.microsoft.com/office/word/2012/wordml" xmlns:w16se="http://schemas.microsoft.com/office/word/2015/wordml/symex" xmlns:wpg="http://schemas.microsoft.com/office/word/2010/wordprocessingGroup" xmlns:wpi="http://schemas.microsoft.com/office/word/2010/wordprocessingInk" xmlns:wne="http://schemas.microsoft.com/office/word/2006/wordml" xmlns:wps="http://schemas.microsoft.com/office/word/2010/wordprocessingShape" mc:Ignorable="w14 w15 w16se wp14">
+<w:document xmlns:wpc="http://schemas.microsoft.com/office/word/2010/wordprocessingCanvas" xmlns:mo="http://schemas.microsoft.com/office/mac/office/2008/main" xmlns:mc="http://schemas.openxmlformats.org/markup-compatibility/2006" xmlns:mv="urn:schemas-microsoft-com:mac:vml" xmlns:o="urn:schemas-microsoft-com:office:office" xmlns:r="http://schemas.openxmlformats.org/officeDocument/2006/relationships" xmlns:m="http://schemas.openxmlformats.org/officeDocument/2006/math" xmlns:v="urn:schemas-microsoft-com:vml" xmlns:wp14="http://schemas.microsoft.com/office/word/2010/wordprocessingDrawing" xmlns:wp="http://schemas.openxmlformats.org/drawingml/2006/wordprocessingDrawing" xmlns:w10="urn:schemas-microsoft-com:office:word" xmlns:w="http://schemas.openxmlformats.org/wordprocessingml/2006/main" xmlns:w14="http://schemas.microsoft.com/office/word/2010/wordml" xmlns:w15="http://schemas.microsoft.com/office/word/2012/wordml" xmlns:wpg="http://schemas.microsoft.com/office/word/2010/wordprocessingGroup" xmlns:wpi="http://schemas.microsoft.com/office/word/2010/wordprocessingInk" xmlns:wne="http://schemas.microsoft.com/office/word/2006/wordml" xmlns:wps="http://schemas.microsoft.com/office/word/2010/wordprocessingShape" mc:Ignorable="w14 w15 wp14">
   <w:body>
     <w:p>
       <w:pPr>
@@ -142,7 +142,7 @@
               </wp:anchor>
             </w:drawing>
           </mc:Choice>
-          <mc:Fallback>
+          <mc:Fallback xmlns:w16se="http://schemas.microsoft.com/office/word/2015/wordml/symex" xmlns:cx="http://schemas.microsoft.com/office/drawing/2014/chartex">
             <w:pict>
               <v:shapetype w14:anchorId="7EF1C912" id="_x0000_t202" coordsize="21600,21600" o:spt="202" path="m,l,21600r21600,l21600,xe">
                 <v:stroke joinstyle="miter"/>
@@ -676,6 +676,7 @@
         </w:rPr>
         <w:t>目：</w:t>
       </w:r>
+      <w:proofErr w:type="spellStart"/>
       <w:r>
         <w:rPr>
           <w:rFonts w:eastAsia="標楷體" w:hint="eastAsia"/>
@@ -685,6 +686,7 @@
         </w:rPr>
         <w:t>iPets</w:t>
       </w:r>
+      <w:proofErr w:type="spellEnd"/>
     </w:p>
     <w:p>
       <w:pPr>
@@ -1234,8 +1236,8 @@
         <w:tblLook w:val="04A0" w:firstRow="1" w:lastRow="0" w:firstColumn="1" w:lastColumn="0" w:noHBand="0" w:noVBand="1"/>
       </w:tblPr>
       <w:tblGrid>
+        <w:gridCol w:w="4818"/>
         <w:gridCol w:w="4820"/>
-        <w:gridCol w:w="4818"/>
       </w:tblGrid>
       <w:tr>
         <w:tc>
@@ -1328,10 +1330,10 @@
                   <v:path o:extrusionok="f" gradientshapeok="t" o:connecttype="rect"/>
                   <o:lock v:ext="edit" aspectratio="t"/>
                 </v:shapetype>
-                <v:shape id="_x0000_i1025" type="#_x0000_t75" style="width:255pt;height:256.2pt" o:ole="">
+                <v:shape id="_x0000_i1025" type="#_x0000_t75" style="width:254.45pt;height:256.45pt" o:ole="">
                   <v:imagedata r:id="rId10" o:title=""/>
                 </v:shape>
-                <o:OLEObject Type="Embed" ProgID="PBrush" ShapeID="_x0000_i1025" DrawAspect="Content" ObjectID="_1649371716" r:id="rId11"/>
+                <o:OLEObject Type="Embed" ProgID="PBrush" ShapeID="_x0000_i1025" DrawAspect="Content" ObjectID="_1649418277" r:id="rId11"/>
               </w:object>
             </w:r>
           </w:p>
@@ -2312,6 +2314,7 @@
         <w:rPr>
           <w:rFonts w:ascii="Times New Roman" w:cs="Arial"/>
         </w:rPr>
+        <w:lastRenderedPageBreak/>
         <w:t>套件圖</w:t>
       </w:r>
       <w:r>
@@ -2343,7 +2346,6 @@
         <w:rPr>
           <w:rFonts w:ascii="Times New Roman" w:cs="Arial"/>
         </w:rPr>
-        <w:lastRenderedPageBreak/>
         <w:t>元件圖</w:t>
       </w:r>
       <w:r>
@@ -3000,12 +3002,14 @@
         </w:rPr>
         <w:t>檔或</w:t>
       </w:r>
+      <w:proofErr w:type="spellStart"/>
       <w:r>
         <w:rPr>
           <w:rFonts w:ascii="Times New Roman"/>
         </w:rPr>
         <w:t>MarkDown</w:t>
       </w:r>
+      <w:proofErr w:type="spellEnd"/>
       <w:r>
         <w:rPr>
           <w:rFonts w:ascii="Times New Roman" w:hint="eastAsia"/>
@@ -3289,7 +3293,7 @@
         <w:spacing w:line="560" w:lineRule="exact"/>
         <w:ind w:left="0"/>
         <w:rPr>
-          <w:rFonts w:ascii="Times New Roman" w:cs="Arial" w:hint="eastAsia"/>
+          <w:rFonts w:ascii="Times New Roman" w:cs="Arial"/>
           <w:b/>
           <w:color w:val="000000"/>
           <w:sz w:val="32"/>
@@ -3383,7 +3387,7 @@
         <w:ind w:left="0" w:firstLineChars="200" w:firstLine="560"/>
         <w:jc w:val="both"/>
         <w:rPr>
-          <w:rFonts w:ascii="Times New Roman" w:cs="Arial" w:hint="eastAsia"/>
+          <w:rFonts w:ascii="Times New Roman" w:cs="Arial"/>
           <w:b/>
           <w:szCs w:val="28"/>
         </w:rPr>
@@ -3410,7 +3414,7 @@
           <w:color w:val="000000"/>
           <w:szCs w:val="28"/>
         </w:rPr>
-        <w:t>的管道，而寵物的存在便會是最佳首選，當人在極度疲憊的情況下，看到一個可愛的貓狗跟你撒嬌，其實疲憊感瞬間可以降低許多，你的喜怒哀樂，都將會有一個可愛的</w:t>
+        <w:t>的管道，而寵物</w:t>
       </w:r>
       <w:r>
         <w:rPr>
@@ -3418,7 +3422,7 @@
           <w:color w:val="000000"/>
           <w:szCs w:val="28"/>
         </w:rPr>
-        <w:t>寵物</w:t>
+        <w:t>的存在便會是最佳首選，當人在極度疲憊的情況下，看到一個可愛的寵物跟你撒嬌，其實疲憊感瞬間可以降低許多，你的喜怒哀樂，都</w:t>
       </w:r>
       <w:r>
         <w:rPr>
@@ -3426,7 +3430,7 @@
           <w:color w:val="000000"/>
           <w:szCs w:val="28"/>
         </w:rPr>
-        <w:t>替你一起面對，</w:t>
+        <w:t>會有一個可愛的</w:t>
       </w:r>
       <w:r>
         <w:rPr>
@@ -3434,7 +3438,7 @@
           <w:color w:val="000000"/>
           <w:szCs w:val="28"/>
         </w:rPr>
-        <w:t>雖然無法和牠言語，</w:t>
+        <w:t>寵物</w:t>
       </w:r>
       <w:r>
         <w:rPr>
@@ -3442,10 +3446,72 @@
           <w:color w:val="000000"/>
           <w:szCs w:val="28"/>
         </w:rPr>
-        <w:t>但再多的話也無法表達出內心的不快樂，陪伴才是最佳消化情緒的辦法，那目前依照台灣家庭飼養寵物的方向來看，飼養狗的比例最為高，故此次寵物居家管理專題的對象設定為狗。</w:t>
-      </w:r>
-      <w:bookmarkStart w:id="0" w:name="_GoBack"/>
-      <w:bookmarkEnd w:id="0"/>
+        <w:t>替你一起面對，</w:t>
+      </w:r>
+      <w:r>
+        <w:rPr>
+          <w:rFonts w:ascii="Times New Roman" w:cs="Arial" w:hint="eastAsia"/>
+          <w:color w:val="000000"/>
+          <w:szCs w:val="28"/>
+        </w:rPr>
+        <w:t>雖然無法和牠言語，</w:t>
+      </w:r>
+      <w:r>
+        <w:rPr>
+          <w:rFonts w:ascii="Times New Roman" w:cs="Arial" w:hint="eastAsia"/>
+          <w:color w:val="000000"/>
+          <w:szCs w:val="28"/>
+        </w:rPr>
+        <w:t>但</w:t>
+      </w:r>
+      <w:r>
+        <w:rPr>
+          <w:rFonts w:ascii="Times New Roman" w:cs="Arial" w:hint="eastAsia"/>
+          <w:color w:val="000000"/>
+          <w:szCs w:val="28"/>
+        </w:rPr>
+        <w:t>再多的話也無法表達出內心的不快樂，陪伴才是最佳消化情緒的辦法。根據本組觀察，</w:t>
+      </w:r>
+      <w:r>
+        <w:rPr>
+          <w:rFonts w:ascii="Times New Roman" w:cs="Arial" w:hint="eastAsia"/>
+          <w:color w:val="000000"/>
+          <w:szCs w:val="28"/>
+        </w:rPr>
+        <w:t>目前</w:t>
+      </w:r>
+      <w:r>
+        <w:rPr>
+          <w:rFonts w:ascii="Times New Roman" w:cs="Arial" w:hint="eastAsia"/>
+          <w:color w:val="000000"/>
+          <w:szCs w:val="28"/>
+        </w:rPr>
+        <w:t>台灣家庭飼養寵物的</w:t>
+      </w:r>
+      <w:r>
+        <w:rPr>
+          <w:rFonts w:ascii="Times New Roman" w:cs="Arial" w:hint="eastAsia"/>
+          <w:color w:val="000000"/>
+          <w:szCs w:val="28"/>
+        </w:rPr>
+        <w:t>比例</w:t>
+      </w:r>
+      <w:r>
+        <w:rPr>
+          <w:rFonts w:ascii="Times New Roman" w:cs="Arial" w:hint="eastAsia"/>
+          <w:color w:val="000000"/>
+          <w:szCs w:val="28"/>
+        </w:rPr>
+        <w:t>，大多數為飼養狗</w:t>
+      </w:r>
+      <w:r>
+        <w:rPr>
+          <w:rFonts w:ascii="Times New Roman" w:cs="Arial" w:hint="eastAsia"/>
+          <w:color w:val="000000"/>
+          <w:szCs w:val="28"/>
+        </w:rPr>
+        <w:t>，故此次寵物居家管理專題的對象設定為狗。</w:t>
+      </w:r>
     </w:p>
     <w:p>
       <w:pPr>
@@ -3465,7 +3531,7 @@
         <w:spacing w:line="560" w:lineRule="exact"/>
         <w:ind w:left="0"/>
         <w:rPr>
-          <w:rFonts w:ascii="Times New Roman" w:cs="Arial" w:hint="eastAsia"/>
+          <w:rFonts w:ascii="Times New Roman" w:cs="Arial"/>
           <w:b/>
           <w:color w:val="000000"/>
           <w:sz w:val="32"/>
@@ -3510,18 +3576,28 @@
         <w:ind w:left="0" w:firstLineChars="200" w:firstLine="560"/>
         <w:jc w:val="both"/>
         <w:rPr>
-          <w:rFonts w:ascii="Times New Roman" w:cs="Arial" w:hint="eastAsia"/>
-          <w:color w:val="000000"/>
-          <w:szCs w:val="28"/>
-        </w:rPr>
-      </w:pPr>
-      <w:r>
-        <w:rPr>
           <w:rFonts w:ascii="Times New Roman" w:cs="Arial"/>
           <w:color w:val="000000"/>
           <w:szCs w:val="28"/>
         </w:rPr>
-        <w:t>自古，人類無法脫離群體生活，而現今，透過網際網路應用，延續著原本使人類從信件往來和電話寒暄，演變成串聯你我的社交聯繫。下列是根據調查指出網路和流動應用程式的成長趨勢。</w:t>
+      </w:pPr>
+      <w:r>
+        <w:rPr>
+          <w:rFonts w:ascii="Times New Roman" w:cs="Arial"/>
+          <w:color w:val="000000"/>
+          <w:szCs w:val="28"/>
+        </w:rPr>
+        <w:t>自古，人類無法脫離群體生活，而現今，透過網際網路應用，延續著原本使人類從信件往來和電話寒暄，演變成</w:t>
+      </w:r>
+      <w:bookmarkStart w:id="0" w:name="_GoBack"/>
+      <w:bookmarkEnd w:id="0"/>
+      <w:r>
+        <w:rPr>
+          <w:rFonts w:ascii="Times New Roman" w:cs="Arial"/>
+          <w:color w:val="000000"/>
+          <w:szCs w:val="28"/>
+        </w:rPr>
+        <w:t>串聯你我的社交聯繫。下列是根據調查指出網路和流動應用程式的成長趨勢。</w:t>
       </w:r>
     </w:p>
     <w:p>
@@ -3558,25 +3634,23 @@
           <w:color w:val="000000"/>
           <w:szCs w:val="28"/>
         </w:rPr>
-        <w:t>調查指出，推估全國上網</w:t>
-      </w:r>
-      <w:proofErr w:type="gramStart"/>
+        <w:t>調查指出，推估全國上網人數經推估已高達</w:t>
+      </w:r>
       <w:r>
         <w:rPr>
           <w:rFonts w:ascii="Times New Roman" w:cs="Arial"/>
           <w:color w:val="000000"/>
           <w:szCs w:val="28"/>
         </w:rPr>
-        <w:t>人數經推估</w:t>
-      </w:r>
-      <w:proofErr w:type="gramEnd"/>
+        <w:t xml:space="preserve"> 2,020 </w:t>
+      </w:r>
       <w:r>
         <w:rPr>
           <w:rFonts w:ascii="Times New Roman" w:cs="Arial"/>
           <w:color w:val="000000"/>
           <w:szCs w:val="28"/>
         </w:rPr>
-        <w:t>已高達</w:t>
+        <w:t>萬，整體上網率達</w:t>
       </w:r>
       <w:r>
         <w:rPr>
@@ -3584,7 +3658,7 @@
           <w:color w:val="000000"/>
           <w:szCs w:val="28"/>
         </w:rPr>
-        <w:t xml:space="preserve"> 2,020 </w:t>
+        <w:t xml:space="preserve"> 85.6%</w:t>
       </w:r>
       <w:r>
         <w:rPr>
@@ -3592,7 +3666,7 @@
           <w:color w:val="000000"/>
           <w:szCs w:val="28"/>
         </w:rPr>
-        <w:t>萬，整體上網率達</w:t>
+        <w:t>。根據應用程式市場研究機構調查指出，全球智慧型手機用戶在</w:t>
       </w:r>
       <w:r>
         <w:rPr>
@@ -3600,7 +3674,7 @@
           <w:color w:val="000000"/>
           <w:szCs w:val="28"/>
         </w:rPr>
-        <w:t xml:space="preserve"> 85.6%</w:t>
+        <w:t xml:space="preserve"> 2018 </w:t>
       </w:r>
       <w:r>
         <w:rPr>
@@ -3608,7 +3682,7 @@
           <w:color w:val="000000"/>
           <w:szCs w:val="28"/>
         </w:rPr>
-        <w:t>。根據應用程式市場研究機構調查指出，全球智慧型手機用戶在</w:t>
+        <w:t>年在</w:t>
       </w:r>
       <w:r>
         <w:rPr>
@@ -3616,7 +3690,7 @@
           <w:color w:val="000000"/>
           <w:szCs w:val="28"/>
         </w:rPr>
-        <w:t xml:space="preserve"> 2018 </w:t>
+        <w:t xml:space="preserve"> App </w:t>
       </w:r>
       <w:r>
         <w:rPr>
@@ -3624,7 +3698,7 @@
           <w:color w:val="000000"/>
           <w:szCs w:val="28"/>
         </w:rPr>
-        <w:t>年在</w:t>
+        <w:t>應用軟體的活躍度將近</w:t>
       </w:r>
       <w:r>
         <w:rPr>
@@ -3632,7 +3706,7 @@
           <w:color w:val="000000"/>
           <w:szCs w:val="28"/>
         </w:rPr>
-        <w:t xml:space="preserve"> App </w:t>
+        <w:t xml:space="preserve"> 3 </w:t>
       </w:r>
       <w:r>
         <w:rPr>
@@ -3640,33 +3714,7 @@
           <w:color w:val="000000"/>
           <w:szCs w:val="28"/>
         </w:rPr>
-        <w:t>應用軟體的活躍度將近</w:t>
-      </w:r>
-      <w:r>
-        <w:rPr>
-          <w:rFonts w:ascii="Times New Roman" w:cs="Arial"/>
-          <w:color w:val="000000"/>
-          <w:szCs w:val="28"/>
-        </w:rPr>
-        <w:t xml:space="preserve"> 3 </w:t>
-      </w:r>
-      <w:proofErr w:type="gramStart"/>
-      <w:r>
-        <w:rPr>
-          <w:rFonts w:ascii="Times New Roman" w:cs="Arial"/>
-          <w:color w:val="000000"/>
-          <w:szCs w:val="28"/>
-        </w:rPr>
-        <w:t>個</w:t>
-      </w:r>
-      <w:proofErr w:type="gramEnd"/>
-      <w:r>
-        <w:rPr>
-          <w:rFonts w:ascii="Times New Roman" w:cs="Arial"/>
-          <w:color w:val="000000"/>
-          <w:szCs w:val="28"/>
-        </w:rPr>
-        <w:t>小時、下載量成長達</w:t>
+        <w:t>個小時、下載量成長達</w:t>
       </w:r>
       <w:r>
         <w:rPr>
@@ -3808,7 +3856,7 @@
         <w:spacing w:line="240" w:lineRule="atLeast"/>
         <w:ind w:left="0"/>
         <w:rPr>
-          <w:rFonts w:ascii="Times New Roman" w:hint="eastAsia"/>
+          <w:rFonts w:ascii="Times New Roman"/>
           <w:b/>
           <w:bCs/>
         </w:rPr>
@@ -5255,7 +5303,13 @@
                                 <w:rPr>
                                   <w:rFonts w:hint="eastAsia"/>
                                 </w:rPr>
-                                <w:t>：預期進度</w:t>
+                                <w:t>：</w:t>
+                              </w:r>
+                              <w:r>
+                                <w:rPr>
+                                  <w:rFonts w:hint="eastAsia"/>
+                                </w:rPr>
+                                <w:t>預期進度</w:t>
                               </w:r>
                             </w:p>
                           </w:txbxContent>
@@ -5305,7 +5359,13 @@
                                 <w:rPr>
                                   <w:rFonts w:hint="eastAsia"/>
                                 </w:rPr>
-                                <w:t>：實際進度</w:t>
+                                <w:t>：</w:t>
+                              </w:r>
+                              <w:r>
+                                <w:rPr>
+                                  <w:rFonts w:hint="eastAsia"/>
+                                </w:rPr>
+                                <w:t>實際進度</w:t>
                               </w:r>
                             </w:p>
                           </w:txbxContent>
@@ -5363,7 +5423,7 @@
               </wp:anchor>
             </w:drawing>
           </mc:Choice>
-          <mc:Fallback>
+          <mc:Fallback xmlns:w16se="http://schemas.microsoft.com/office/word/2015/wordml/symex" xmlns:cx="http://schemas.microsoft.com/office/drawing/2014/chartex">
             <w:pict>
               <v:group w14:anchorId="64311ED7" id="群組 15" o:spid="_x0000_s1027" style="position:absolute;left:0;text-align:left;margin-left:5.9pt;margin-top:11.95pt;width:200.7pt;height:21.95pt;z-index:-251653632" coordsize="25487,2787" o:gfxdata="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">
                 <v:rect id="矩形 6" o:spid="_x0000_s1028" style="position:absolute;top:427;width:3467;height:1816;visibility:visible;mso-wrap-style:square;v-text-anchor:middle" o:gfxdata="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" fillcolor="#d8d8d8 [2732]" strokecolor="#525252 [1606]" strokeweight="1pt"/>
@@ -16968,7 +17028,7 @@
               </wp:anchor>
             </w:drawing>
           </mc:Choice>
-          <mc:Fallback>
+          <mc:Fallback xmlns:w16se="http://schemas.microsoft.com/office/word/2015/wordml/symex" xmlns:cx="http://schemas.microsoft.com/office/drawing/2014/chartex">
             <w:pict>
               <v:shape w14:anchorId="49D4A063" id="文字方塊 13" o:spid="_x0000_s1032" type="#_x0000_t202" style="position:absolute;left:0;text-align:left;margin-left:4.55pt;margin-top:6.2pt;width:173.8pt;height:27.05pt;z-index:-251652608;visibility:visible;mso-wrap-style:square;mso-width-percent:0;mso-height-percent:0;mso-wrap-distance-left:9pt;mso-wrap-distance-top:0;mso-wrap-distance-right:9pt;mso-wrap-distance-bottom:0;mso-position-horizontal:absolute;mso-position-horizontal-relative:text;mso-position-vertical:absolute;mso-position-vertical-relative:text;mso-width-percent:0;mso-height-percent:0;mso-width-relative:margin;mso-height-relative:margin;v-text-anchor:top" o:gfxdata="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" filled="f" stroked="f">
                 <v:textbox>
@@ -20434,7 +20494,27 @@
           <w:bCs/>
           <w:sz w:val="28"/>
         </w:rPr>
-        <w:t>(User daigram)</w:t>
+        <w:t xml:space="preserve">(User </w:t>
+      </w:r>
+      <w:proofErr w:type="spellStart"/>
+      <w:r>
+        <w:rPr>
+          <w:rFonts w:eastAsia="標楷體"/>
+          <w:b/>
+          <w:bCs/>
+          <w:sz w:val="28"/>
+        </w:rPr>
+        <w:t>daigram</w:t>
+      </w:r>
+      <w:proofErr w:type="spellEnd"/>
+      <w:r>
+        <w:rPr>
+          <w:rFonts w:eastAsia="標楷體"/>
+          <w:b/>
+          <w:bCs/>
+          <w:sz w:val="28"/>
+        </w:rPr>
+        <w:t>)</w:t>
       </w:r>
     </w:p>
     <w:p>
@@ -20855,7 +20935,27 @@
           <w:bCs/>
           <w:sz w:val="28"/>
         </w:rPr>
-        <w:t>(State mechine)</w:t>
+        <w:t xml:space="preserve">(State </w:t>
+      </w:r>
+      <w:proofErr w:type="spellStart"/>
+      <w:r>
+        <w:rPr>
+          <w:rFonts w:eastAsia="標楷體"/>
+          <w:b/>
+          <w:bCs/>
+          <w:sz w:val="28"/>
+        </w:rPr>
+        <w:t>mechine</w:t>
+      </w:r>
+      <w:proofErr w:type="spellEnd"/>
+      <w:r>
+        <w:rPr>
+          <w:rFonts w:eastAsia="標楷體"/>
+          <w:b/>
+          <w:bCs/>
+          <w:sz w:val="28"/>
+        </w:rPr>
+        <w:t>)</w:t>
       </w:r>
     </w:p>
     <w:p>
@@ -21107,63 +21207,433 @@
       <w:pPr>
         <w:widowControl/>
         <w:rPr>
+          <w:rFonts w:eastAsia="標楷體" w:hint="eastAsia"/>
+          <w:b/>
+          <w:bCs/>
+          <w:sz w:val="28"/>
+        </w:rPr>
+      </w:pPr>
+      <w:r>
+        <w:rPr>
           <w:rFonts w:eastAsia="標楷體"/>
           <w:b/>
           <w:bCs/>
-          <w:sz w:val="36"/>
-        </w:rPr>
-      </w:pPr>
+          <w:sz w:val="28"/>
+        </w:rPr>
+        <w:br w:type="page"/>
+      </w:r>
     </w:p>
     <w:p>
       <w:pPr>
         <w:widowControl/>
-        <w:rPr>
-          <w:rFonts w:eastAsia="標楷體"/>
+        <w:jc w:val="center"/>
+        <w:rPr>
+          <w:rFonts w:ascii="Arial" w:eastAsia="標楷體" w:hAnsi="Arial"/>
           <w:b/>
           <w:bCs/>
+          <w:sz w:val="36"/>
         </w:rPr>
       </w:pPr>
+      <w:r>
+        <w:rPr>
+          <w:rFonts w:ascii="Arial" w:eastAsia="標楷體" w:hAnsi="Arial" w:hint="eastAsia"/>
+          <w:b/>
+          <w:bCs/>
+          <w:sz w:val="36"/>
+        </w:rPr>
+        <w:lastRenderedPageBreak/>
+        <w:t>第十</w:t>
+      </w:r>
+      <w:r>
+        <w:rPr>
+          <w:rFonts w:ascii="Arial" w:eastAsia="標楷體" w:hAnsi="Arial" w:hint="eastAsia"/>
+          <w:b/>
+          <w:bCs/>
+          <w:sz w:val="36"/>
+        </w:rPr>
+        <w:t>章</w:t>
+      </w:r>
+      <w:r>
+        <w:rPr>
+          <w:rFonts w:ascii="Arial" w:eastAsia="標楷體" w:hAnsi="Arial" w:hint="eastAsia"/>
+          <w:b/>
+          <w:bCs/>
+          <w:sz w:val="36"/>
+        </w:rPr>
+        <w:t xml:space="preserve"> </w:t>
+      </w:r>
+      <w:r>
+        <w:rPr>
+          <w:rFonts w:ascii="Arial" w:eastAsia="標楷體" w:hAnsi="Arial" w:hint="eastAsia"/>
+          <w:b/>
+          <w:bCs/>
+          <w:sz w:val="36"/>
+        </w:rPr>
+        <w:t>測試模型</w:t>
+      </w:r>
     </w:p>
     <w:p>
       <w:pPr>
         <w:widowControl/>
         <w:rPr>
-          <w:rFonts w:eastAsia="標楷體"/>
+          <w:rFonts w:ascii="Arial" w:eastAsia="標楷體" w:hAnsi="Arial"/>
           <w:b/>
           <w:bCs/>
+          <w:sz w:val="28"/>
         </w:rPr>
       </w:pPr>
+      <w:r>
+        <w:rPr>
+          <w:rFonts w:ascii="Arial" w:eastAsia="標楷體" w:hAnsi="Arial"/>
+          <w:b/>
+          <w:bCs/>
+          <w:sz w:val="28"/>
+        </w:rPr>
+        <w:t>10-1</w:t>
+      </w:r>
+      <w:r>
+        <w:rPr>
+          <w:rFonts w:ascii="Arial" w:eastAsia="標楷體" w:hAnsi="Arial" w:hint="eastAsia"/>
+          <w:b/>
+          <w:bCs/>
+          <w:sz w:val="28"/>
+        </w:rPr>
+        <w:t>測試計畫</w:t>
+      </w:r>
     </w:p>
     <w:p>
       <w:pPr>
         <w:widowControl/>
         <w:rPr>
-          <w:rFonts w:eastAsia="標楷體"/>
+          <w:rFonts w:ascii="Arial" w:eastAsia="標楷體" w:hAnsi="Arial"/>
           <w:b/>
           <w:bCs/>
+          <w:sz w:val="28"/>
         </w:rPr>
       </w:pPr>
+      <w:r>
+        <w:rPr>
+          <w:rFonts w:ascii="Arial" w:eastAsia="標楷體" w:hAnsi="Arial"/>
+          <w:b/>
+          <w:bCs/>
+          <w:sz w:val="28"/>
+        </w:rPr>
+        <w:t>10-</w:t>
+      </w:r>
+      <w:r>
+        <w:rPr>
+          <w:rFonts w:ascii="Arial" w:eastAsia="標楷體" w:hAnsi="Arial" w:hint="eastAsia"/>
+          <w:b/>
+          <w:bCs/>
+          <w:sz w:val="28"/>
+        </w:rPr>
+        <w:t>2</w:t>
+      </w:r>
+      <w:r>
+        <w:rPr>
+          <w:rFonts w:ascii="Arial" w:eastAsia="標楷體" w:hAnsi="Arial" w:hint="eastAsia"/>
+          <w:b/>
+          <w:bCs/>
+          <w:sz w:val="28"/>
+        </w:rPr>
+        <w:t>測試個案與測試結果資料</w:t>
+      </w:r>
     </w:p>
     <w:p>
       <w:pPr>
         <w:widowControl/>
         <w:rPr>
-          <w:rFonts w:eastAsia="標楷體"/>
+          <w:rFonts w:ascii="Arial" w:eastAsia="標楷體" w:hAnsi="Arial"/>
           <w:b/>
           <w:bCs/>
+          <w:sz w:val="28"/>
         </w:rPr>
       </w:pPr>
+      <w:r>
+        <w:rPr>
+          <w:rFonts w:ascii="Arial" w:eastAsia="標楷體" w:hAnsi="Arial"/>
+          <w:b/>
+          <w:bCs/>
+          <w:sz w:val="28"/>
+        </w:rPr>
+        <w:br w:type="page"/>
+      </w:r>
     </w:p>
     <w:p>
       <w:pPr>
         <w:widowControl/>
+        <w:jc w:val="center"/>
+        <w:rPr>
+          <w:rFonts w:ascii="Arial" w:eastAsia="標楷體" w:hAnsi="Arial"/>
+          <w:b/>
+          <w:bCs/>
+          <w:sz w:val="36"/>
+        </w:rPr>
+      </w:pPr>
+      <w:r>
+        <w:rPr>
+          <w:rFonts w:ascii="Arial" w:eastAsia="標楷體" w:hAnsi="Arial" w:hint="eastAsia"/>
+          <w:b/>
+          <w:bCs/>
+          <w:sz w:val="36"/>
+        </w:rPr>
+        <w:lastRenderedPageBreak/>
+        <w:t>第十一</w:t>
+      </w:r>
+      <w:r>
+        <w:rPr>
+          <w:rFonts w:ascii="Arial" w:eastAsia="標楷體" w:hAnsi="Arial" w:hint="eastAsia"/>
+          <w:b/>
+          <w:bCs/>
+          <w:sz w:val="36"/>
+        </w:rPr>
+        <w:t>章</w:t>
+      </w:r>
+      <w:r>
+        <w:rPr>
+          <w:rFonts w:ascii="Arial" w:eastAsia="標楷體" w:hAnsi="Arial" w:hint="eastAsia"/>
+          <w:b/>
+          <w:bCs/>
+          <w:sz w:val="36"/>
+        </w:rPr>
+        <w:t xml:space="preserve"> </w:t>
+      </w:r>
+      <w:r>
+        <w:rPr>
+          <w:rFonts w:ascii="Arial" w:eastAsia="標楷體" w:hAnsi="Arial" w:hint="eastAsia"/>
+          <w:b/>
+          <w:bCs/>
+          <w:sz w:val="36"/>
+        </w:rPr>
+        <w:t>操作手冊</w:t>
+      </w:r>
+    </w:p>
+    <w:p>
+      <w:pPr>
+        <w:widowControl/>
+        <w:rPr>
+          <w:rFonts w:ascii="Arial" w:eastAsia="標楷體" w:hAnsi="Arial"/>
+          <w:b/>
+          <w:bCs/>
+          <w:sz w:val="36"/>
+        </w:rPr>
+      </w:pPr>
+      <w:r>
+        <w:rPr>
+          <w:rFonts w:ascii="Arial" w:eastAsia="標楷體" w:hAnsi="Arial"/>
+          <w:b/>
+          <w:bCs/>
+          <w:sz w:val="36"/>
+        </w:rPr>
+        <w:br w:type="page"/>
+      </w:r>
+    </w:p>
+    <w:p>
+      <w:pPr>
+        <w:widowControl/>
+        <w:jc w:val="center"/>
+        <w:rPr>
+          <w:rFonts w:ascii="Arial" w:eastAsia="標楷體" w:hAnsi="Arial"/>
+          <w:b/>
+          <w:bCs/>
+          <w:sz w:val="36"/>
+        </w:rPr>
+      </w:pPr>
+      <w:r>
+        <w:rPr>
+          <w:rFonts w:ascii="Arial" w:eastAsia="標楷體" w:hAnsi="Arial" w:hint="eastAsia"/>
+          <w:b/>
+          <w:bCs/>
+          <w:sz w:val="36"/>
+        </w:rPr>
+        <w:lastRenderedPageBreak/>
+        <w:t>第十二</w:t>
+      </w:r>
+      <w:r>
+        <w:rPr>
+          <w:rFonts w:ascii="Arial" w:eastAsia="標楷體" w:hAnsi="Arial" w:hint="eastAsia"/>
+          <w:b/>
+          <w:bCs/>
+          <w:sz w:val="36"/>
+        </w:rPr>
+        <w:t>章</w:t>
+      </w:r>
+      <w:r>
+        <w:rPr>
+          <w:rFonts w:ascii="Arial" w:eastAsia="標楷體" w:hAnsi="Arial" w:hint="eastAsia"/>
+          <w:b/>
+          <w:bCs/>
+          <w:sz w:val="36"/>
+        </w:rPr>
+        <w:t xml:space="preserve"> </w:t>
+      </w:r>
+      <w:r>
+        <w:rPr>
+          <w:rFonts w:ascii="Arial" w:eastAsia="標楷體" w:hAnsi="Arial" w:hint="eastAsia"/>
+          <w:b/>
+          <w:bCs/>
+          <w:sz w:val="36"/>
+        </w:rPr>
+        <w:t>使用手冊</w:t>
+      </w:r>
+    </w:p>
+    <w:p>
+      <w:pPr>
+        <w:widowControl/>
+        <w:rPr>
+          <w:rFonts w:ascii="Arial" w:eastAsia="標楷體" w:hAnsi="Arial"/>
+          <w:b/>
+          <w:bCs/>
+          <w:sz w:val="36"/>
+        </w:rPr>
+      </w:pPr>
+      <w:r>
+        <w:rPr>
+          <w:rFonts w:ascii="Arial" w:eastAsia="標楷體" w:hAnsi="Arial"/>
+          <w:b/>
+          <w:bCs/>
+          <w:sz w:val="36"/>
+        </w:rPr>
+        <w:br w:type="page"/>
+      </w:r>
+    </w:p>
+    <w:p>
+      <w:pPr>
+        <w:widowControl/>
+        <w:jc w:val="center"/>
+        <w:rPr>
+          <w:rFonts w:ascii="Arial" w:eastAsia="標楷體" w:hAnsi="Arial"/>
+          <w:b/>
+          <w:bCs/>
+          <w:sz w:val="36"/>
+        </w:rPr>
+      </w:pPr>
+      <w:r>
+        <w:rPr>
+          <w:rFonts w:ascii="Arial" w:eastAsia="標楷體" w:hAnsi="Arial" w:hint="eastAsia"/>
+          <w:b/>
+          <w:bCs/>
+          <w:sz w:val="36"/>
+        </w:rPr>
+        <w:lastRenderedPageBreak/>
+        <w:t>第十三</w:t>
+      </w:r>
+      <w:r>
+        <w:rPr>
+          <w:rFonts w:ascii="Arial" w:eastAsia="標楷體" w:hAnsi="Arial" w:hint="eastAsia"/>
+          <w:b/>
+          <w:bCs/>
+          <w:sz w:val="36"/>
+        </w:rPr>
+        <w:t>章</w:t>
+      </w:r>
+      <w:r>
+        <w:rPr>
+          <w:rFonts w:ascii="Arial" w:eastAsia="標楷體" w:hAnsi="Arial" w:hint="eastAsia"/>
+          <w:b/>
+          <w:bCs/>
+          <w:sz w:val="36"/>
+        </w:rPr>
+        <w:t xml:space="preserve"> </w:t>
+      </w:r>
+      <w:r>
+        <w:rPr>
+          <w:rFonts w:ascii="Arial" w:eastAsia="標楷體" w:hAnsi="Arial" w:hint="eastAsia"/>
+          <w:b/>
+          <w:bCs/>
+          <w:sz w:val="36"/>
+        </w:rPr>
+        <w:t>感想</w:t>
+      </w:r>
+    </w:p>
+    <w:p>
+      <w:pPr>
+        <w:widowControl/>
+        <w:rPr>
+          <w:rFonts w:ascii="Arial" w:eastAsia="標楷體" w:hAnsi="Arial"/>
+          <w:b/>
+          <w:bCs/>
+          <w:sz w:val="36"/>
+        </w:rPr>
+      </w:pPr>
+      <w:r>
+        <w:rPr>
+          <w:rFonts w:ascii="Arial" w:eastAsia="標楷體" w:hAnsi="Arial"/>
+          <w:b/>
+          <w:bCs/>
+          <w:sz w:val="36"/>
+        </w:rPr>
+        <w:br w:type="page"/>
+      </w:r>
+    </w:p>
+    <w:p>
+      <w:pPr>
+        <w:widowControl/>
+        <w:jc w:val="center"/>
+        <w:rPr>
+          <w:rFonts w:ascii="Arial" w:eastAsia="標楷體" w:hAnsi="Arial"/>
+          <w:b/>
+          <w:bCs/>
+          <w:sz w:val="36"/>
+        </w:rPr>
+      </w:pPr>
+      <w:r>
+        <w:rPr>
+          <w:rFonts w:ascii="Arial" w:eastAsia="標楷體" w:hAnsi="Arial" w:hint="eastAsia"/>
+          <w:b/>
+          <w:bCs/>
+          <w:sz w:val="36"/>
+        </w:rPr>
+        <w:lastRenderedPageBreak/>
+        <w:t>第十四</w:t>
+      </w:r>
+      <w:r>
+        <w:rPr>
+          <w:rFonts w:ascii="Arial" w:eastAsia="標楷體" w:hAnsi="Arial" w:hint="eastAsia"/>
+          <w:b/>
+          <w:bCs/>
+          <w:sz w:val="36"/>
+        </w:rPr>
+        <w:t>章</w:t>
+      </w:r>
+      <w:r>
+        <w:rPr>
+          <w:rFonts w:ascii="Arial" w:eastAsia="標楷體" w:hAnsi="Arial" w:hint="eastAsia"/>
+          <w:b/>
+          <w:bCs/>
+          <w:sz w:val="36"/>
+        </w:rPr>
+        <w:t xml:space="preserve"> </w:t>
+      </w:r>
+      <w:r>
+        <w:rPr>
+          <w:rFonts w:ascii="Arial" w:eastAsia="標楷體" w:hAnsi="Arial" w:hint="eastAsia"/>
+          <w:b/>
+          <w:bCs/>
+          <w:sz w:val="36"/>
+        </w:rPr>
+        <w:t>參考資料</w:t>
+      </w:r>
+    </w:p>
+    <w:p>
+      <w:pPr>
+        <w:widowControl/>
+        <w:rPr>
+          <w:rFonts w:eastAsia="標楷體" w:hint="eastAsia"/>
+          <w:b/>
+          <w:bCs/>
+          <w:sz w:val="36"/>
+        </w:rPr>
+      </w:pPr>
+      <w:r>
         <w:rPr>
           <w:rFonts w:eastAsia="標楷體"/>
           <w:b/>
           <w:bCs/>
-          <w:sz w:val="28"/>
-        </w:rPr>
-      </w:pPr>
+          <w:sz w:val="36"/>
+        </w:rPr>
+        <w:br w:type="page"/>
+      </w:r>
     </w:p>
     <w:p>
       <w:pPr>
@@ -21180,6 +21650,7 @@
         <w:rPr>
           <w:rFonts w:ascii="Times New Roman" w:hint="eastAsia"/>
         </w:rPr>
+        <w:lastRenderedPageBreak/>
         <w:t>附錄</w:t>
       </w:r>
     </w:p>
@@ -21350,7 +21821,7 @@
 </file>
 
 <file path=word/endnotes.xml><?xml version="1.0" encoding="utf-8"?>
-<w:endnotes xmlns:wpc="http://schemas.microsoft.com/office/word/2010/wordprocessingCanvas" xmlns:cx="http://schemas.microsoft.com/office/drawing/2014/chartex" xmlns:mc="http://schemas.openxmlformats.org/markup-compatibility/2006" xmlns:o="urn:schemas-microsoft-com:office:office" xmlns:r="http://schemas.openxmlformats.org/officeDocument/2006/relationships" xmlns:m="http://schemas.openxmlformats.org/officeDocument/2006/math" xmlns:v="urn:schemas-microsoft-com:vml" xmlns:wp14="http://schemas.microsoft.com/office/word/2010/wordprocessingDrawing" xmlns:wp="http://schemas.openxmlformats.org/drawingml/2006/wordprocessingDrawing" xmlns:w10="urn:schemas-microsoft-com:office:word" xmlns:w="http://schemas.openxmlformats.org/wordprocessingml/2006/main" xmlns:w14="http://schemas.microsoft.com/office/word/2010/wordml" xmlns:w15="http://schemas.microsoft.com/office/word/2012/wordml" xmlns:w16se="http://schemas.microsoft.com/office/word/2015/wordml/symex" xmlns:wpg="http://schemas.microsoft.com/office/word/2010/wordprocessingGroup" xmlns:wpi="http://schemas.microsoft.com/office/word/2010/wordprocessingInk" xmlns:wne="http://schemas.microsoft.com/office/word/2006/wordml" xmlns:wps="http://schemas.microsoft.com/office/word/2010/wordprocessingShape" mc:Ignorable="w14 w15 w16se wp14">
+<w:endnotes xmlns:wpc="http://schemas.microsoft.com/office/word/2010/wordprocessingCanvas" xmlns:mo="http://schemas.microsoft.com/office/mac/office/2008/main" xmlns:mc="http://schemas.openxmlformats.org/markup-compatibility/2006" xmlns:mv="urn:schemas-microsoft-com:mac:vml" xmlns:o="urn:schemas-microsoft-com:office:office" xmlns:r="http://schemas.openxmlformats.org/officeDocument/2006/relationships" xmlns:m="http://schemas.openxmlformats.org/officeDocument/2006/math" xmlns:v="urn:schemas-microsoft-com:vml" xmlns:wp14="http://schemas.microsoft.com/office/word/2010/wordprocessingDrawing" xmlns:wp="http://schemas.openxmlformats.org/drawingml/2006/wordprocessingDrawing" xmlns:w10="urn:schemas-microsoft-com:office:word" xmlns:w="http://schemas.openxmlformats.org/wordprocessingml/2006/main" xmlns:w14="http://schemas.microsoft.com/office/word/2010/wordml" xmlns:w15="http://schemas.microsoft.com/office/word/2012/wordml" xmlns:wpg="http://schemas.microsoft.com/office/word/2010/wordprocessingGroup" xmlns:wpi="http://schemas.microsoft.com/office/word/2010/wordprocessingInk" xmlns:wne="http://schemas.microsoft.com/office/word/2006/wordml" xmlns:wps="http://schemas.microsoft.com/office/word/2010/wordprocessingShape" mc:Ignorable="w14 w15 wp14">
   <w:endnote w:type="separator" w:id="-1">
     <w:p>
       <w:r>
@@ -21369,7 +21840,7 @@
 </file>
 
 <file path=word/footnotes.xml><?xml version="1.0" encoding="utf-8"?>
-<w:footnotes xmlns:wpc="http://schemas.microsoft.com/office/word/2010/wordprocessingCanvas" xmlns:cx="http://schemas.microsoft.com/office/drawing/2014/chartex" xmlns:mc="http://schemas.openxmlformats.org/markup-compatibility/2006" xmlns:o="urn:schemas-microsoft-com:office:office" xmlns:r="http://schemas.openxmlformats.org/officeDocument/2006/relationships" xmlns:m="http://schemas.openxmlformats.org/officeDocument/2006/math" xmlns:v="urn:schemas-microsoft-com:vml" xmlns:wp14="http://schemas.microsoft.com/office/word/2010/wordprocessingDrawing" xmlns:wp="http://schemas.openxmlformats.org/drawingml/2006/wordprocessingDrawing" xmlns:w10="urn:schemas-microsoft-com:office:word" xmlns:w="http://schemas.openxmlformats.org/wordprocessingml/2006/main" xmlns:w14="http://schemas.microsoft.com/office/word/2010/wordml" xmlns:w15="http://schemas.microsoft.com/office/word/2012/wordml" xmlns:w16se="http://schemas.microsoft.com/office/word/2015/wordml/symex" xmlns:wpg="http://schemas.microsoft.com/office/word/2010/wordprocessingGroup" xmlns:wpi="http://schemas.microsoft.com/office/word/2010/wordprocessingInk" xmlns:wne="http://schemas.microsoft.com/office/word/2006/wordml" xmlns:wps="http://schemas.microsoft.com/office/word/2010/wordprocessingShape" mc:Ignorable="w14 w15 w16se wp14">
+<w:footnotes xmlns:wpc="http://schemas.microsoft.com/office/word/2010/wordprocessingCanvas" xmlns:mo="http://schemas.microsoft.com/office/mac/office/2008/main" xmlns:mc="http://schemas.openxmlformats.org/markup-compatibility/2006" xmlns:mv="urn:schemas-microsoft-com:mac:vml" xmlns:o="urn:schemas-microsoft-com:office:office" xmlns:r="http://schemas.openxmlformats.org/officeDocument/2006/relationships" xmlns:m="http://schemas.openxmlformats.org/officeDocument/2006/math" xmlns:v="urn:schemas-microsoft-com:vml" xmlns:wp14="http://schemas.microsoft.com/office/word/2010/wordprocessingDrawing" xmlns:wp="http://schemas.openxmlformats.org/drawingml/2006/wordprocessingDrawing" xmlns:w10="urn:schemas-microsoft-com:office:word" xmlns:w="http://schemas.openxmlformats.org/wordprocessingml/2006/main" xmlns:w14="http://schemas.microsoft.com/office/word/2010/wordml" xmlns:w15="http://schemas.microsoft.com/office/word/2012/wordml" xmlns:wpg="http://schemas.microsoft.com/office/word/2010/wordprocessingGroup" xmlns:wpi="http://schemas.microsoft.com/office/word/2010/wordprocessingInk" xmlns:wne="http://schemas.microsoft.com/office/word/2006/wordml" xmlns:wps="http://schemas.microsoft.com/office/word/2010/wordprocessingShape" mc:Ignorable="w14 w15 wp14">
   <w:footnote w:type="separator" w:id="-1">
     <w:p>
       <w:r>
@@ -21388,8 +21859,8 @@
 </file>
 
 <file path=word/numbering.xml><?xml version="1.0" encoding="utf-8"?>
-<w:numbering xmlns:wpc="http://schemas.microsoft.com/office/word/2010/wordprocessingCanvas" xmlns:cx="http://schemas.microsoft.com/office/drawing/2014/chartex" xmlns:mc="http://schemas.openxmlformats.org/markup-compatibility/2006" xmlns:o="urn:schemas-microsoft-com:office:office" xmlns:r="http://schemas.openxmlformats.org/officeDocument/2006/relationships" xmlns:m="http://schemas.openxmlformats.org/officeDocument/2006/math" xmlns:v="urn:schemas-microsoft-com:vml" xmlns:wp14="http://schemas.microsoft.com/office/word/2010/wordprocessingDrawing" xmlns:wp="http://schemas.openxmlformats.org/drawingml/2006/wordprocessingDrawing" xmlns:w10="urn:schemas-microsoft-com:office:word" xmlns:w="http://schemas.openxmlformats.org/wordprocessingml/2006/main" xmlns:w14="http://schemas.microsoft.com/office/word/2010/wordml" xmlns:w15="http://schemas.microsoft.com/office/word/2012/wordml" xmlns:w16se="http://schemas.microsoft.com/office/word/2015/wordml/symex" xmlns:wpg="http://schemas.microsoft.com/office/word/2010/wordprocessingGroup" xmlns:wpi="http://schemas.microsoft.com/office/word/2010/wordprocessingInk" xmlns:wne="http://schemas.microsoft.com/office/word/2006/wordml" xmlns:wps="http://schemas.microsoft.com/office/word/2010/wordprocessingShape" mc:Ignorable="w14 w15 w16se wp14">
-  <w:abstractNum w:abstractNumId="0" w15:restartNumberingAfterBreak="0">
+<w:numbering xmlns:wpc="http://schemas.microsoft.com/office/word/2010/wordprocessingCanvas" xmlns:mo="http://schemas.microsoft.com/office/mac/office/2008/main" xmlns:mc="http://schemas.openxmlformats.org/markup-compatibility/2006" xmlns:mv="urn:schemas-microsoft-com:mac:vml" xmlns:o="urn:schemas-microsoft-com:office:office" xmlns:r="http://schemas.openxmlformats.org/officeDocument/2006/relationships" xmlns:m="http://schemas.openxmlformats.org/officeDocument/2006/math" xmlns:v="urn:schemas-microsoft-com:vml" xmlns:wp14="http://schemas.microsoft.com/office/word/2010/wordprocessingDrawing" xmlns:wp="http://schemas.openxmlformats.org/drawingml/2006/wordprocessingDrawing" xmlns:w10="urn:schemas-microsoft-com:office:word" xmlns:w="http://schemas.openxmlformats.org/wordprocessingml/2006/main" xmlns:w14="http://schemas.microsoft.com/office/word/2010/wordml" xmlns:w15="http://schemas.microsoft.com/office/word/2012/wordml" xmlns:wpg="http://schemas.microsoft.com/office/word/2010/wordprocessingGroup" xmlns:wpi="http://schemas.microsoft.com/office/word/2010/wordprocessingInk" xmlns:wne="http://schemas.microsoft.com/office/word/2006/wordml" xmlns:wps="http://schemas.microsoft.com/office/word/2010/wordprocessingShape" mc:Ignorable="w14 w15 wp14">
+  <w:abstractNum w:abstractNumId="0">
     <w:nsid w:val="FFFFFF1D"/>
     <w:multiLevelType w:val="multilevel"/>
     <w:tmpl w:val="5D4A3D44"/>
@@ -21529,7 +22000,7 @@
       </w:rPr>
     </w:lvl>
   </w:abstractNum>
-  <w:abstractNum w:abstractNumId="1" w15:restartNumberingAfterBreak="0">
+  <w:abstractNum w:abstractNumId="1">
     <w:nsid w:val="046A13ED"/>
     <w:multiLevelType w:val="multilevel"/>
     <w:tmpl w:val="C854BAB2"/>
@@ -21660,7 +22131,7 @@
       </w:rPr>
     </w:lvl>
   </w:abstractNum>
-  <w:abstractNum w:abstractNumId="2" w15:restartNumberingAfterBreak="0">
+  <w:abstractNum w:abstractNumId="2">
     <w:nsid w:val="46F5599A"/>
     <w:multiLevelType w:val="hybridMultilevel"/>
     <w:tmpl w:val="A660474C"/>
@@ -21749,7 +22220,7 @@
       </w:pPr>
     </w:lvl>
   </w:abstractNum>
-  <w:abstractNum w:abstractNumId="3" w15:restartNumberingAfterBreak="0">
+  <w:abstractNum w:abstractNumId="3">
     <w:nsid w:val="58557E4C"/>
     <w:multiLevelType w:val="hybridMultilevel"/>
     <w:tmpl w:val="EDFEAA32"/>
@@ -21862,7 +22333,7 @@
       </w:rPr>
     </w:lvl>
   </w:abstractNum>
-  <w:abstractNum w:abstractNumId="4" w15:restartNumberingAfterBreak="0">
+  <w:abstractNum w:abstractNumId="4">
     <w:nsid w:val="638C2CB7"/>
     <w:multiLevelType w:val="multilevel"/>
     <w:tmpl w:val="196CC044"/>
@@ -22005,7 +22476,7 @@
       </w:rPr>
     </w:lvl>
   </w:abstractNum>
-  <w:abstractNum w:abstractNumId="5" w15:restartNumberingAfterBreak="0">
+  <w:abstractNum w:abstractNumId="5">
     <w:nsid w:val="756610C5"/>
     <w:multiLevelType w:val="hybridMultilevel"/>
     <w:tmpl w:val="A660474C"/>
@@ -22094,7 +22565,7 @@
       </w:pPr>
     </w:lvl>
   </w:abstractNum>
-  <w:abstractNum w:abstractNumId="6" w15:restartNumberingAfterBreak="0">
+  <w:abstractNum w:abstractNumId="6">
     <w:nsid w:val="77CF1318"/>
     <w:multiLevelType w:val="multilevel"/>
     <w:tmpl w:val="FA10E6BA"/>
@@ -22294,7 +22765,7 @@
 </file>
 
 <file path=word/styles.xml><?xml version="1.0" encoding="utf-8"?>
-<w:styles xmlns:mc="http://schemas.openxmlformats.org/markup-compatibility/2006" xmlns:r="http://schemas.openxmlformats.org/officeDocument/2006/relationships" xmlns:w="http://schemas.openxmlformats.org/wordprocessingml/2006/main" xmlns:w14="http://schemas.microsoft.com/office/word/2010/wordml" xmlns:w15="http://schemas.microsoft.com/office/word/2012/wordml" xmlns:w16se="http://schemas.microsoft.com/office/word/2015/wordml/symex" mc:Ignorable="w14 w15 w16se">
+<w:styles xmlns:mc="http://schemas.openxmlformats.org/markup-compatibility/2006" xmlns:r="http://schemas.openxmlformats.org/officeDocument/2006/relationships" xmlns:w="http://schemas.openxmlformats.org/wordprocessingml/2006/main" xmlns:w14="http://schemas.microsoft.com/office/word/2010/wordml" xmlns:w15="http://schemas.microsoft.com/office/word/2012/wordml" mc:Ignorable="w14 w15">
   <w:docDefaults>
     <w:rPrDefault>
       <w:rPr>
@@ -22304,7 +22775,7 @@
     </w:rPrDefault>
     <w:pPrDefault/>
   </w:docDefaults>
-  <w:latentStyles w:defLockedState="0" w:defUIPriority="0" w:defSemiHidden="0" w:defUnhideWhenUsed="0" w:defQFormat="0" w:count="371">
+  <w:latentStyles w:defLockedState="0" w:defUIPriority="0" w:defSemiHidden="0" w:defUnhideWhenUsed="0" w:defQFormat="0" w:count="381">
     <w:lsdException w:name="Normal" w:qFormat="1"/>
     <w:lsdException w:name="heading 1" w:qFormat="1"/>
     <w:lsdException w:name="heading 2" w:qFormat="1"/>
@@ -22323,7 +22794,8 @@
     <w:lsdException w:name="Strong" w:qFormat="1"/>
     <w:lsdException w:name="Emphasis" w:qFormat="1"/>
     <w:lsdException w:name="Normal (Web)" w:uiPriority="99"/>
-    <w:lsdException w:name="Normal Table" w:semiHidden="1" w:unhideWhenUsed="1"/>
+    <w:lsdException w:name="HTML Variable" w:semiHidden="1" w:unhideWhenUsed="1"/>
+    <w:lsdException w:name="Outline List 3" w:semiHidden="1" w:unhideWhenUsed="1"/>
     <w:lsdException w:name="Table Simple 1" w:semiHidden="1" w:unhideWhenUsed="1"/>
     <w:lsdException w:name="Table Simple 2" w:semiHidden="1" w:unhideWhenUsed="1"/>
     <w:lsdException w:name="Table Simple 3" w:semiHidden="1" w:unhideWhenUsed="1"/>
@@ -22365,8 +22837,7 @@
     <w:lsdException w:name="Table Subtle 2" w:semiHidden="1" w:unhideWhenUsed="1"/>
     <w:lsdException w:name="Table Web 1" w:semiHidden="1" w:unhideWhenUsed="1"/>
     <w:lsdException w:name="Table Web 2" w:semiHidden="1" w:unhideWhenUsed="1"/>
-    <w:lsdException w:name="Table Web 3" w:semiHidden="1" w:unhideWhenUsed="1"/>
-    <w:lsdException w:name="Table Theme" w:semiHidden="1" w:unhideWhenUsed="1"/>
+    <w:lsdException w:name="Balloon Text" w:semiHidden="1" w:unhideWhenUsed="1"/>
     <w:lsdException w:name="Placeholder Text" w:uiPriority="67"/>
     <w:lsdException w:name="No Spacing" w:uiPriority="68"/>
     <w:lsdException w:name="Light Shading" w:uiPriority="69"/>
@@ -22477,7 +22948,7 @@
     <w:lsdException w:name="Intense Reference" w:uiPriority="40"/>
     <w:lsdException w:name="Book Title" w:uiPriority="46"/>
     <w:lsdException w:name="Bibliography" w:uiPriority="47"/>
-    <w:lsdException w:name="TOC Heading" w:uiPriority="48"/>
+    <w:lsdException w:name="TOC Heading" w:semiHidden="1" w:uiPriority="48" w:unhideWhenUsed="1"/>
     <w:lsdException w:name="Plain Table 1" w:uiPriority="49"/>
     <w:lsdException w:name="Plain Table 2" w:uiPriority="50"/>
     <w:lsdException w:name="Plain Table 3" w:uiPriority="51"/>
@@ -22582,6 +23053,7 @@
     <w:lsdException w:name="List Table 5 Dark Accent 6" w:uiPriority="50"/>
     <w:lsdException w:name="List Table 6 Colorful Accent 6" w:uiPriority="51"/>
     <w:lsdException w:name="List Table 7 Colorful Accent 6" w:uiPriority="52"/>
+    <w:lsdException w:name="Mention" w:semiHidden="1" w:uiPriority="99" w:unhideWhenUsed="1"/>
   </w:latentStyles>
   <w:style w:type="paragraph" w:default="1" w:styleId="a0">
     <w:name w:val="Normal"/>
@@ -22904,6 +23376,7 @@
       <w:szCs w:val="22"/>
     </w:rPr>
     <w:tblPr>
+      <w:tblInd w:w="0" w:type="dxa"/>
       <w:tblBorders>
         <w:top w:val="single" w:sz="4" w:space="0" w:color="auto"/>
         <w:left w:val="single" w:sz="4" w:space="0" w:color="auto"/>
@@ -22912,6 +23385,12 @@
         <w:insideH w:val="single" w:sz="4" w:space="0" w:color="auto"/>
         <w:insideV w:val="single" w:sz="4" w:space="0" w:color="auto"/>
       </w:tblBorders>
+      <w:tblCellMar>
+        <w:top w:w="0" w:type="dxa"/>
+        <w:left w:w="108" w:type="dxa"/>
+        <w:bottom w:w="0" w:type="dxa"/>
+        <w:right w:w="108" w:type="dxa"/>
+      </w:tblCellMar>
     </w:tblPr>
   </w:style>
   <w:style w:type="paragraph" w:styleId="ab">
@@ -23245,7 +23724,7 @@
 </file>
 
 <file path=customXml/itemProps1.xml><?xml version="1.0" encoding="utf-8"?>
-<ds:datastoreItem xmlns:ds="http://schemas.openxmlformats.org/officeDocument/2006/customXml" ds:itemID="{4F28A8CA-1C37-4906-830E-AE66EC9B968A}">
+<ds:datastoreItem xmlns:ds="http://schemas.openxmlformats.org/officeDocument/2006/customXml" ds:itemID="{CF1A4880-F067-A840-BCEE-928A736B07EB}">
   <ds:schemaRefs>
     <ds:schemaRef ds:uri="http://schemas.openxmlformats.org/officeDocument/2006/bibliography"/>
   </ds:schemaRefs>

</xml_diff>